<commit_message>
added line to documentation
</commit_message>
<xml_diff>
--- a/src/natlinkcore/debugging python instructions.docx
+++ b/src/natlinkcore/debugging python instructions.docx
@@ -5,20 +5,27 @@
     <w:p>
       <w:pPr>
         <w:pStyle w:val="Kop1"/>
-        <w:rPr>
-          <w:color w:val="4E6E1E" w:themeColor="accent1" w:themeShade="80"/>
-        </w:rPr>
-      </w:pPr>
-      <w:r>
-        <w:rPr>
-          <w:color w:val="4E6E1E" w:themeColor="accent1" w:themeShade="80"/>
-        </w:rPr>
-        <w:t>Debugging Python Code in Natlink</w:t>
-      </w:r>
-    </w:p>
-    <w:p>
-      <w:r>
-        <w:t>Debugging Python Code in Natlink can be tricky</w:t>
+      </w:pPr>
+      <w:r>
+        <w:t xml:space="preserve">Debugging Python Code in </w:t>
+      </w:r>
+      <w:proofErr w:type="spellStart"/>
+      <w:r>
+        <w:t>Natlink</w:t>
+      </w:r>
+      <w:proofErr w:type="spellEnd"/>
+    </w:p>
+    <w:p>
+      <w:r>
+        <w:t xml:space="preserve">Debugging Python Code in </w:t>
+      </w:r>
+      <w:proofErr w:type="spellStart"/>
+      <w:r>
+        <w:t>Natlink</w:t>
+      </w:r>
+      <w:proofErr w:type="spellEnd"/>
+      <w:r>
+        <w:t xml:space="preserve"> can be tricky</w:t>
       </w:r>
       <w:r>
         <w:t xml:space="preserve">.  It is helpful to attach a debugger such as Visual Studio Code, but there are </w:t>
@@ -60,7 +67,15 @@
     </w:p>
     <w:p>
       <w:r>
-        <w:t>A module pydebug is used to implement DAP</w:t>
+        <w:t xml:space="preserve">A module </w:t>
+      </w:r>
+      <w:proofErr w:type="spellStart"/>
+      <w:r>
+        <w:t>pydebug</w:t>
+      </w:r>
+      <w:proofErr w:type="spellEnd"/>
+      <w:r>
+        <w:t xml:space="preserve"> is used to implement DAP</w:t>
       </w:r>
       <w:r>
         <w:t xml:space="preserve"> in Python</w:t>
@@ -108,46 +123,38 @@
     <w:p>
       <w:pPr>
         <w:pStyle w:val="Kop3"/>
-        <w:rPr>
-          <w:color w:val="4E6E1E" w:themeColor="accent1" w:themeShade="80"/>
-        </w:rPr>
       </w:pPr>
     </w:p>
     <w:p>
       <w:pPr>
         <w:pStyle w:val="Kop3"/>
-        <w:rPr>
-          <w:color w:val="4E6E1E" w:themeColor="accent1" w:themeShade="80"/>
-        </w:rPr>
-      </w:pPr>
-      <w:r>
-        <w:rPr>
-          <w:color w:val="4E6E1E" w:themeColor="accent1" w:themeShade="80"/>
-        </w:rPr>
-        <w:t>Configuring Natlink</w:t>
-      </w:r>
+      </w:pPr>
+      <w:r>
+        <w:t xml:space="preserve">Configuring </w:t>
+      </w:r>
+      <w:proofErr w:type="spellStart"/>
+      <w:r>
+        <w:t>Natlink</w:t>
+      </w:r>
+      <w:proofErr w:type="spellEnd"/>
     </w:p>
     <w:p>
       <w:pPr>
         <w:pStyle w:val="Kop4"/>
-        <w:rPr>
-          <w:color w:val="4E6E1E" w:themeColor="accent1" w:themeShade="80"/>
-        </w:rPr>
       </w:pPr>
     </w:p>
     <w:p>
       <w:pPr>
         <w:pStyle w:val="Kop4"/>
-        <w:rPr>
-          <w:color w:val="4E6E1E" w:themeColor="accent1" w:themeShade="80"/>
-        </w:rPr>
-      </w:pPr>
-      <w:r>
-        <w:rPr>
-          <w:color w:val="4E6E1E" w:themeColor="accent1" w:themeShade="80"/>
-        </w:rPr>
-        <w:t>To Enable Attach the Debugger with a Working Unimacro</w:t>
-      </w:r>
+      </w:pPr>
+      <w:r>
+        <w:t xml:space="preserve">To Enable Attach the Debugger with a Working </w:t>
+      </w:r>
+      <w:proofErr w:type="spellStart"/>
+      <w:r>
+        <w:t>Unimacro</w:t>
+      </w:r>
+      <w:proofErr w:type="spellEnd"/>
     </w:p>
     <w:p>
       <w:r>
@@ -157,7 +164,15 @@
         <w:t xml:space="preserve"> or can set up</w:t>
       </w:r>
       <w:r>
-        <w:t xml:space="preserve"> a working Unimacro installation.  </w:t>
+        <w:t xml:space="preserve"> a working </w:t>
+      </w:r>
+      <w:proofErr w:type="spellStart"/>
+      <w:r>
+        <w:t>Unimacro</w:t>
+      </w:r>
+      <w:proofErr w:type="spellEnd"/>
+      <w:r>
+        <w:t xml:space="preserve"> installation.  </w:t>
       </w:r>
       <w:r>
         <w:t xml:space="preserve">   </w:t>
@@ -174,16 +189,26 @@
       <w:r>
         <w:t xml:space="preserve"> </w:t>
       </w:r>
+      <w:proofErr w:type="spellStart"/>
       <w:r>
         <w:t>Unimacro</w:t>
       </w:r>
+      <w:proofErr w:type="spellEnd"/>
       <w:r>
         <w:t xml:space="preserve"> is up and running, see below. </w:t>
       </w:r>
     </w:p>
     <w:p>
       <w:r>
-        <w:t>You don’t need to set environment variables.  The default port of 7474 will be used, unless there is an environment variable ‘NatlinkPyDebugPort’ which will override the port.</w:t>
+        <w:t>You don’t need to set environment variables.  The default port of 7474 will be used, unless there is an environment variable ‘</w:t>
+      </w:r>
+      <w:proofErr w:type="spellStart"/>
+      <w:r>
+        <w:t>NatlinkPyDebugPort</w:t>
+      </w:r>
+      <w:proofErr w:type="spellEnd"/>
+      <w:r>
+        <w:t>’ which will override the port.</w:t>
       </w:r>
     </w:p>
     <w:p>
@@ -194,7 +219,15 @@
         <w:t>t</w:t>
       </w:r>
       <w:r>
-        <w:t>he grammar “debug_natlink”</w:t>
+        <w:t>he grammar “</w:t>
+      </w:r>
+      <w:proofErr w:type="spellStart"/>
+      <w:r>
+        <w:t>debug_natlink</w:t>
+      </w:r>
+      <w:proofErr w:type="spellEnd"/>
+      <w:r>
+        <w:t>”</w:t>
       </w:r>
       <w:r>
         <w:t xml:space="preserve"> which is in _debug_natlink.py.</w:t>
@@ -281,9 +314,11 @@
             <w:tcW w:w="3117" w:type="dxa"/>
           </w:tcPr>
           <w:p>
+            <w:proofErr w:type="spellStart"/>
             <w:r>
               <w:t>Natlink</w:t>
             </w:r>
+            <w:proofErr w:type="spellEnd"/>
             <w:r>
               <w:t xml:space="preserve"> listens for DAP on the default port.</w:t>
             </w:r>
@@ -297,7 +332,15 @@
           </w:tcPr>
           <w:p>
             <w:r>
-              <w:t xml:space="preserve">Find Natlink’s DAP status.  </w:t>
+              <w:t xml:space="preserve">Find </w:t>
+            </w:r>
+            <w:proofErr w:type="spellStart"/>
+            <w:r>
+              <w:t>Natlink’s</w:t>
+            </w:r>
+            <w:proofErr w:type="spellEnd"/>
+            <w:r>
+              <w:t xml:space="preserve"> DAP status.  </w:t>
             </w:r>
           </w:p>
         </w:tc>
@@ -330,19 +373,31 @@
           <w:tcPr>
             <w:tcW w:w="3116" w:type="dxa"/>
           </w:tcPr>
-          <w:p/>
+          <w:p>
+            <w:r>
+              <w:t>Start finding breakpoints</w:t>
+            </w:r>
+          </w:p>
         </w:tc>
         <w:tc>
           <w:tcPr>
             <w:tcW w:w="3117" w:type="dxa"/>
           </w:tcPr>
-          <w:p/>
+          <w:p>
+            <w:r>
+              <w:t>Debug code Break</w:t>
+            </w:r>
+          </w:p>
         </w:tc>
         <w:tc>
           <w:tcPr>
             <w:tcW w:w="3117" w:type="dxa"/>
           </w:tcPr>
-          <w:p/>
+          <w:p>
+            <w:r>
+              <w:t>Hello</w:t>
+            </w:r>
+          </w:p>
         </w:tc>
       </w:tr>
     </w:tbl>
@@ -357,15 +412,44 @@
         <w:t xml:space="preserve"> of compatible debuggers.  Visual Studio Code </w:t>
       </w:r>
       <w:r>
-        <w:t>is readily available.  Komodo and Pycharm (as of 2020-11-24) do not support DAP.  So you if you need to debug, it is easiest to install Visual Studio Code.</w:t>
-      </w:r>
-      <w:r>
-        <w:t xml:space="preserve">  A module called ‘pydebug’ is used by natlink to allow the debugger to connect via   DAP.</w:t>
-      </w:r>
-    </w:p>
-    <w:p>
-      <w:r>
-        <w:t xml:space="preserve">Natlink </w:t>
+        <w:t xml:space="preserve">is readily available.  Komodo and </w:t>
+      </w:r>
+      <w:proofErr w:type="spellStart"/>
+      <w:r>
+        <w:t>Pycharm</w:t>
+      </w:r>
+      <w:proofErr w:type="spellEnd"/>
+      <w:r>
+        <w:t xml:space="preserve"> (as of 2020-11-24) do not support DAP.  So you if you need to debug, it is easiest to install Visual Studio Code.</w:t>
+      </w:r>
+      <w:r>
+        <w:t xml:space="preserve">  A module called ‘</w:t>
+      </w:r>
+      <w:proofErr w:type="spellStart"/>
+      <w:r>
+        <w:t>pydebug</w:t>
+      </w:r>
+      <w:proofErr w:type="spellEnd"/>
+      <w:r>
+        <w:t xml:space="preserve">’ is used by </w:t>
+      </w:r>
+      <w:proofErr w:type="spellStart"/>
+      <w:r>
+        <w:t>natlink</w:t>
+      </w:r>
+      <w:proofErr w:type="spellEnd"/>
+      <w:r>
+        <w:t xml:space="preserve"> to allow the debugger to connect via   DAP.</w:t>
+      </w:r>
+    </w:p>
+    <w:p>
+      <w:proofErr w:type="spellStart"/>
+      <w:r>
+        <w:t>Natlink</w:t>
+      </w:r>
+      <w:proofErr w:type="spellEnd"/>
+      <w:r>
+        <w:t xml:space="preserve"> </w:t>
       </w:r>
       <w:r>
         <w:t xml:space="preserve">(via DAP) will listen on a socket for debugger connections.  </w:t>
@@ -415,7 +499,15 @@
         </w:numPr>
       </w:pPr>
       <w:r>
-        <w:t>Start and attach the debugger anytime you want after natlink is started</w:t>
+        <w:t xml:space="preserve">Start and attach the debugger anytime you want after </w:t>
+      </w:r>
+      <w:proofErr w:type="spellStart"/>
+      <w:r>
+        <w:t>natlink</w:t>
+      </w:r>
+      <w:proofErr w:type="spellEnd"/>
+      <w:r>
+        <w:t xml:space="preserve"> is started</w:t>
       </w:r>
     </w:p>
     <w:p>
@@ -427,7 +519,15 @@
         </w:numPr>
       </w:pPr>
       <w:r>
-        <w:t>If Unimacro is working</w:t>
+        <w:t xml:space="preserve">If </w:t>
+      </w:r>
+      <w:proofErr w:type="spellStart"/>
+      <w:r>
+        <w:t>Unimacro</w:t>
+      </w:r>
+      <w:proofErr w:type="spellEnd"/>
+      <w:r>
+        <w:t xml:space="preserve"> is working</w:t>
       </w:r>
       <w:r>
         <w:t xml:space="preserve"> in your install</w:t>
@@ -439,7 +539,31 @@
         <w:t>enable</w:t>
       </w:r>
       <w:r>
-        <w:t xml:space="preserve"> the debugger to attach to natlink (by registrying ‘pydebug’</w:t>
+        <w:t xml:space="preserve"> the debugger to attach to </w:t>
+      </w:r>
+      <w:proofErr w:type="spellStart"/>
+      <w:r>
+        <w:t>natlink</w:t>
+      </w:r>
+      <w:proofErr w:type="spellEnd"/>
+      <w:r>
+        <w:t xml:space="preserve"> (by </w:t>
+      </w:r>
+      <w:proofErr w:type="spellStart"/>
+      <w:r>
+        <w:t>registrying</w:t>
+      </w:r>
+      <w:proofErr w:type="spellEnd"/>
+      <w:r>
+        <w:t xml:space="preserve"> ‘</w:t>
+      </w:r>
+      <w:proofErr w:type="spellStart"/>
+      <w:r>
+        <w:t>pydebug</w:t>
+      </w:r>
+      <w:proofErr w:type="spellEnd"/>
+      <w:r>
+        <w:t>’</w:t>
       </w:r>
       <w:r>
         <w:t xml:space="preserve"> debugging through a voice command, then attach </w:t>
@@ -454,67 +578,61 @@
     <w:p>
       <w:pPr>
         <w:pStyle w:val="Kop3"/>
-        <w:rPr>
-          <w:color w:val="4E6E1E" w:themeColor="accent1" w:themeShade="80"/>
-        </w:rPr>
       </w:pPr>
     </w:p>
     <w:p>
       <w:pPr>
         <w:pStyle w:val="Kop4"/>
-        <w:rPr>
-          <w:color w:val="4E6E1E" w:themeColor="accent1" w:themeShade="80"/>
-        </w:rPr>
-      </w:pPr>
-      <w:r>
-        <w:rPr>
-          <w:color w:val="4E6E1E" w:themeColor="accent1" w:themeShade="80"/>
-        </w:rPr>
+      </w:pPr>
+      <w:r>
         <w:t xml:space="preserve">To </w:t>
       </w:r>
       <w:r>
-        <w:rPr>
-          <w:color w:val="4E6E1E" w:themeColor="accent1" w:themeShade="80"/>
-        </w:rPr>
         <w:t xml:space="preserve">Enable </w:t>
       </w:r>
       <w:r>
-        <w:rPr>
-          <w:color w:val="4E6E1E" w:themeColor="accent1" w:themeShade="80"/>
-        </w:rPr>
         <w:t>Attach</w:t>
       </w:r>
       <w:r>
-        <w:rPr>
-          <w:color w:val="4E6E1E" w:themeColor="accent1" w:themeShade="80"/>
-        </w:rPr>
         <w:t>ing</w:t>
       </w:r>
       <w:r>
-        <w:rPr>
-          <w:color w:val="4E6E1E" w:themeColor="accent1" w:themeShade="80"/>
-        </w:rPr>
         <w:t xml:space="preserve"> the </w:t>
       </w:r>
       <w:r>
-        <w:rPr>
-          <w:color w:val="4E6E1E" w:themeColor="accent1" w:themeShade="80"/>
-        </w:rPr>
         <w:t>D</w:t>
       </w:r>
       <w:r>
-        <w:rPr>
-          <w:color w:val="4E6E1E" w:themeColor="accent1" w:themeShade="80"/>
-        </w:rPr>
-        <w:t>ebugger without Unimacro</w:t>
-      </w:r>
-    </w:p>
-    <w:p>
-      <w:r>
-        <w:t>You would choose this mainly if Unimacro were not installed on your system or not working.</w:t>
-      </w:r>
-      <w:r>
-        <w:t xml:space="preserve">  When natlink starts, it will be listening t</w:t>
+        <w:t xml:space="preserve">ebugger without </w:t>
+      </w:r>
+      <w:proofErr w:type="spellStart"/>
+      <w:r>
+        <w:t>Unimacro</w:t>
+      </w:r>
+      <w:proofErr w:type="spellEnd"/>
+    </w:p>
+    <w:p>
+      <w:r>
+        <w:t xml:space="preserve">You would choose this mainly if </w:t>
+      </w:r>
+      <w:proofErr w:type="spellStart"/>
+      <w:r>
+        <w:t>Unimacro</w:t>
+      </w:r>
+      <w:proofErr w:type="spellEnd"/>
+      <w:r>
+        <w:t xml:space="preserve"> were not installed on your system or not working.</w:t>
+      </w:r>
+      <w:r>
+        <w:t xml:space="preserve">  When </w:t>
+      </w:r>
+      <w:proofErr w:type="spellStart"/>
+      <w:r>
+        <w:t>natlink</w:t>
+      </w:r>
+      <w:proofErr w:type="spellEnd"/>
+      <w:r>
+        <w:t xml:space="preserve"> starts, it will be listening t</w:t>
       </w:r>
       <w:r>
         <w:t>o a socket</w:t>
@@ -528,7 +646,15 @@
     </w:p>
     <w:p>
       <w:r>
-        <w:t xml:space="preserve">Create the environment variable   ‘NatlinkPyDebugPort’ and set it to the desired port number;  the recommended port is 7474.  </w:t>
+        <w:t>Create the environment variable   ‘</w:t>
+      </w:r>
+      <w:proofErr w:type="spellStart"/>
+      <w:r>
+        <w:t>NatlinkPyDebugPort</w:t>
+      </w:r>
+      <w:proofErr w:type="spellEnd"/>
+      <w:r>
+        <w:t xml:space="preserve">’ and set it to the desired port number;  the recommended port is 7474.  </w:t>
       </w:r>
     </w:p>
     <w:p>
@@ -538,14 +664,24 @@
       <w:r>
         <w:t>‘</w:t>
       </w:r>
+      <w:proofErr w:type="spellStart"/>
       <w:r>
         <w:t>NatLinkPython</w:t>
       </w:r>
+      <w:proofErr w:type="spellEnd"/>
       <w:r>
         <w:t>’</w:t>
       </w:r>
       <w:r>
-        <w:t xml:space="preserve"> and set to point the default Python Executable for the python environment running natlink. </w:t>
+        <w:t xml:space="preserve"> and set to point the default Python Executable for the python environment running </w:t>
+      </w:r>
+      <w:proofErr w:type="spellStart"/>
+      <w:r>
+        <w:t>natlink</w:t>
+      </w:r>
+      <w:proofErr w:type="spellEnd"/>
+      <w:r>
+        <w:t xml:space="preserve">. </w:t>
       </w:r>
       <w:r>
         <w:t>i.e. “</w:t>
@@ -554,16 +690,72 @@
         <w:t>C:\Python38-32\Python.exe</w:t>
       </w:r>
       <w:r>
-        <w:t>” if that is where the python environment for natlink lives.</w:t>
-      </w:r>
-      <w:r>
-        <w:t xml:space="preserve">  This needs to have access to the same libraries in site-packages as natlink;  if you are using a virtual environment for natlink, set the variable to the full path of  the Python.exe in the virtual environment.  Natlink, via debugpy, will launch the python executable as part of the debug connection process.</w:t>
-      </w:r>
-      <w:r>
-        <w:t xml:space="preserve">  It the python executable doesn’t launch or doesn’t match natlink’s python </w:t>
-      </w:r>
-      <w:r>
-        <w:t>you will see python traceback errors on the natlink window.</w:t>
+        <w:t xml:space="preserve">” if that is where the python environment for </w:t>
+      </w:r>
+      <w:proofErr w:type="spellStart"/>
+      <w:r>
+        <w:t>natlink</w:t>
+      </w:r>
+      <w:proofErr w:type="spellEnd"/>
+      <w:r>
+        <w:t xml:space="preserve"> lives.</w:t>
+      </w:r>
+      <w:r>
+        <w:t xml:space="preserve">  This needs to have access to the same libraries in site-packages as </w:t>
+      </w:r>
+      <w:proofErr w:type="spellStart"/>
+      <w:r>
+        <w:t>natlink</w:t>
+      </w:r>
+      <w:proofErr w:type="spellEnd"/>
+      <w:r>
+        <w:t xml:space="preserve">;  if you are using a virtual environment for </w:t>
+      </w:r>
+      <w:proofErr w:type="spellStart"/>
+      <w:r>
+        <w:t>natlink</w:t>
+      </w:r>
+      <w:proofErr w:type="spellEnd"/>
+      <w:r>
+        <w:t xml:space="preserve">, set the variable to the full path of  the Python.exe in the virtual environment.  </w:t>
+      </w:r>
+      <w:proofErr w:type="spellStart"/>
+      <w:r>
+        <w:t>Natlink</w:t>
+      </w:r>
+      <w:proofErr w:type="spellEnd"/>
+      <w:r>
+        <w:t xml:space="preserve">, via </w:t>
+      </w:r>
+      <w:proofErr w:type="spellStart"/>
+      <w:r>
+        <w:t>debugpy</w:t>
+      </w:r>
+      <w:proofErr w:type="spellEnd"/>
+      <w:r>
+        <w:t>, will launch the python executable as part of the debug connection process.</w:t>
+      </w:r>
+      <w:r>
+        <w:t xml:space="preserve">  It the python executable doesn’t launch or doesn’t match </w:t>
+      </w:r>
+      <w:proofErr w:type="spellStart"/>
+      <w:r>
+        <w:t>natlink’s</w:t>
+      </w:r>
+      <w:proofErr w:type="spellEnd"/>
+      <w:r>
+        <w:t xml:space="preserve"> python </w:t>
+      </w:r>
+      <w:r>
+        <w:t xml:space="preserve">you will see python traceback errors on the </w:t>
+      </w:r>
+      <w:proofErr w:type="spellStart"/>
+      <w:r>
+        <w:t>natlink</w:t>
+      </w:r>
+      <w:proofErr w:type="spellEnd"/>
+      <w:r>
+        <w:t xml:space="preserve"> window.</w:t>
       </w:r>
       <w:r>
         <w:t xml:space="preserve"> </w:t>
@@ -582,7 +774,23 @@
           <w:b/>
           <w:bCs/>
         </w:rPr>
-        <w:t xml:space="preserve">you want the natlink </w:t>
+        <w:t xml:space="preserve">you want the </w:t>
+      </w:r>
+      <w:proofErr w:type="spellStart"/>
+      <w:r>
+        <w:rPr>
+          <w:b/>
+          <w:bCs/>
+        </w:rPr>
+        <w:t>natlink</w:t>
+      </w:r>
+      <w:proofErr w:type="spellEnd"/>
+      <w:r>
+        <w:rPr>
+          <w:b/>
+          <w:bCs/>
+        </w:rPr>
+        <w:t xml:space="preserve"> </w:t>
       </w:r>
       <w:r>
         <w:t>to wait for the debugger</w:t>
@@ -596,6 +804,7 @@
       <w:r>
         <w:t>Create the following environment variable ‘</w:t>
       </w:r>
+      <w:proofErr w:type="spellStart"/>
       <w:r>
         <w:t>Natlink</w:t>
       </w:r>
@@ -605,6 +814,7 @@
       <w:r>
         <w:t>DebugStartup</w:t>
       </w:r>
+      <w:proofErr w:type="spellEnd"/>
       <w:r>
         <w:t>’ and set it to ‘Y’ or ‘y’</w:t>
       </w:r>
@@ -615,7 +825,15 @@
         <w:t>.</w:t>
       </w:r>
       <w:r>
-        <w:t xml:space="preserve">  any other value will be ignored, so set it to ‘n’ to disable debugging at startup.</w:t>
+        <w:t xml:space="preserve">  any other value will be ignored, so set it to ‘n’ to disable debugging at </w:t>
+      </w:r>
+      <w:proofErr w:type="spellStart"/>
+      <w:r>
+        <w:t>startup</w:t>
+      </w:r>
+      <w:proofErr w:type="spellEnd"/>
+      <w:r>
+        <w:t>.</w:t>
       </w:r>
       <w:r>
         <w:t xml:space="preserve">  </w:t>
@@ -624,68 +842,51 @@
     <w:p>
       <w:pPr>
         <w:pStyle w:val="Kop4"/>
-        <w:rPr>
-          <w:color w:val="4E6E1E" w:themeColor="accent1" w:themeShade="80"/>
-        </w:rPr>
-      </w:pPr>
-      <w:r>
-        <w:rPr>
-          <w:color w:val="4E6E1E" w:themeColor="accent1" w:themeShade="80"/>
-        </w:rPr>
+      </w:pPr>
+      <w:r>
         <w:t xml:space="preserve">To </w:t>
       </w:r>
       <w:r>
-        <w:rPr>
-          <w:color w:val="4E6E1E" w:themeColor="accent1" w:themeShade="80"/>
-        </w:rPr>
         <w:t xml:space="preserve">Enable </w:t>
       </w:r>
       <w:r>
-        <w:rPr>
-          <w:color w:val="4E6E1E" w:themeColor="accent1" w:themeShade="80"/>
-        </w:rPr>
         <w:t>Attach</w:t>
       </w:r>
       <w:r>
-        <w:rPr>
-          <w:color w:val="4E6E1E" w:themeColor="accent1" w:themeShade="80"/>
-        </w:rPr>
         <w:t xml:space="preserve"> the Debugger</w:t>
       </w:r>
       <w:r>
-        <w:rPr>
-          <w:color w:val="4E6E1E" w:themeColor="accent1" w:themeShade="80"/>
-        </w:rPr>
         <w:t xml:space="preserve"> </w:t>
       </w:r>
       <w:r>
-        <w:rPr>
-          <w:color w:val="4E6E1E" w:themeColor="accent1" w:themeShade="80"/>
-        </w:rPr>
         <w:t>w</w:t>
       </w:r>
       <w:r>
-        <w:rPr>
-          <w:color w:val="4E6E1E" w:themeColor="accent1" w:themeShade="80"/>
-        </w:rPr>
         <w:t>ith</w:t>
       </w:r>
       <w:r>
-        <w:rPr>
-          <w:color w:val="4E6E1E" w:themeColor="accent1" w:themeShade="80"/>
-        </w:rPr>
         <w:t xml:space="preserve"> a Working</w:t>
       </w:r>
       <w:r>
-        <w:rPr>
-          <w:color w:val="4E6E1E" w:themeColor="accent1" w:themeShade="80"/>
-        </w:rPr>
-        <w:t xml:space="preserve"> Unimacro</w:t>
-      </w:r>
-    </w:p>
-    <w:p>
-      <w:r>
-        <w:t>This is the simplest, if you have a working Unimacro installation.</w:t>
+        <w:t xml:space="preserve"> </w:t>
+      </w:r>
+      <w:proofErr w:type="spellStart"/>
+      <w:r>
+        <w:t>Unimacro</w:t>
+      </w:r>
+      <w:proofErr w:type="spellEnd"/>
+    </w:p>
+    <w:p>
+      <w:r>
+        <w:t xml:space="preserve">This is the simplest, if you have a working </w:t>
+      </w:r>
+      <w:proofErr w:type="spellStart"/>
+      <w:r>
+        <w:t>Unimacro</w:t>
+      </w:r>
+      <w:proofErr w:type="spellEnd"/>
+      <w:r>
+        <w:t xml:space="preserve"> installation.</w:t>
       </w:r>
     </w:p>
     <w:p>
@@ -696,26 +897,25 @@
         <w:t>ou don’t need to set environment variables.</w:t>
       </w:r>
       <w:r>
-        <w:t xml:space="preserve">  The default port of 7474 will be used, unless there is an environment variable ‘NatlinkPyDebugPort’ which will override the port.</w:t>
+        <w:t xml:space="preserve">  The default port of 7474 will be used, unless there is an environment variable ‘</w:t>
+      </w:r>
+      <w:proofErr w:type="spellStart"/>
+      <w:r>
+        <w:t>NatlinkPyDebugPort</w:t>
+      </w:r>
+      <w:proofErr w:type="spellEnd"/>
+      <w:r>
+        <w:t>’ which will override the port.</w:t>
       </w:r>
     </w:p>
     <w:p>
       <w:pPr>
         <w:pStyle w:val="Kop4"/>
-        <w:rPr>
-          <w:color w:val="4E6E1E" w:themeColor="accent1" w:themeShade="80"/>
-        </w:rPr>
-      </w:pPr>
-      <w:r>
-        <w:rPr>
-          <w:color w:val="4E6E1E" w:themeColor="accent1" w:themeShade="80"/>
-        </w:rPr>
+      </w:pPr>
+      <w:r>
         <w:t>Configuring the Debugger</w:t>
       </w:r>
       <w:r>
-        <w:rPr>
-          <w:color w:val="4E6E1E" w:themeColor="accent1" w:themeShade="80"/>
-        </w:rPr>
         <w:t xml:space="preserve"> </w:t>
       </w:r>
     </w:p>
@@ -724,20 +924,22 @@
         <w:t xml:space="preserve">Instructions are only provided for </w:t>
       </w:r>
       <w:r>
-        <w:t>Visual Studio Code.  If your debugger supports DAP and debugpy and you get it working, consider adding instructions to this document.</w:t>
+        <w:t xml:space="preserve">Visual Studio Code.  If your debugger supports DAP and </w:t>
+      </w:r>
+      <w:proofErr w:type="spellStart"/>
+      <w:r>
+        <w:t>debugpy</w:t>
+      </w:r>
+      <w:proofErr w:type="spellEnd"/>
+      <w:r>
+        <w:t xml:space="preserve"> and you get it working, consider adding instructions to this document.</w:t>
       </w:r>
     </w:p>
     <w:p>
       <w:pPr>
         <w:pStyle w:val="Kop5"/>
-        <w:rPr>
-          <w:color w:val="4E6E1E" w:themeColor="accent1" w:themeShade="80"/>
-        </w:rPr>
-      </w:pPr>
-      <w:r>
-        <w:rPr>
-          <w:color w:val="4E6E1E" w:themeColor="accent1" w:themeShade="80"/>
-        </w:rPr>
+      </w:pPr>
+      <w:r>
         <w:t>Visual Studio Code</w:t>
       </w:r>
     </w:p>
@@ -769,20 +971,35 @@
       <w:r>
         <w:t xml:space="preserve"> your </w:t>
       </w:r>
+      <w:proofErr w:type="spellStart"/>
       <w:r>
         <w:t>U</w:t>
       </w:r>
       <w:r>
         <w:t>nimacro</w:t>
       </w:r>
-      <w:r>
-        <w:t>, Natlink,</w:t>
+      <w:proofErr w:type="spellEnd"/>
+      <w:r>
+        <w:t xml:space="preserve">, </w:t>
+      </w:r>
+      <w:proofErr w:type="spellStart"/>
+      <w:r>
+        <w:t>Natlink</w:t>
+      </w:r>
+      <w:proofErr w:type="spellEnd"/>
+      <w:r>
+        <w:t>,</w:t>
       </w:r>
       <w:r>
         <w:t xml:space="preserve"> and </w:t>
       </w:r>
-      <w:r>
-        <w:t>Vocola user folders below this root as well</w:t>
+      <w:proofErr w:type="spellStart"/>
+      <w:r>
+        <w:t>Vocola</w:t>
+      </w:r>
+      <w:proofErr w:type="spellEnd"/>
+      <w:r>
+        <w:t xml:space="preserve"> user folders below this root as well</w:t>
       </w:r>
       <w:r>
         <w:t>, so that you can debug them</w:t>
@@ -820,7 +1037,15 @@
         <w:t>a</w:t>
       </w:r>
       <w:r>
-        <w:t>2 or Unimacro source code directories.</w:t>
+        <w:t xml:space="preserve">2 or </w:t>
+      </w:r>
+      <w:proofErr w:type="spellStart"/>
+      <w:r>
+        <w:t>Unimacro</w:t>
+      </w:r>
+      <w:proofErr w:type="spellEnd"/>
+      <w:r>
+        <w:t xml:space="preserve"> source code directories.</w:t>
       </w:r>
     </w:p>
     <w:p>
@@ -878,8 +1103,13 @@
         <w:t xml:space="preserve">for your workspace </w:t>
       </w:r>
       <w:r>
-        <w:t>is set to you python install used with natlink</w:t>
-      </w:r>
+        <w:t xml:space="preserve">is set to you python install used with </w:t>
+      </w:r>
+      <w:proofErr w:type="spellStart"/>
+      <w:r>
+        <w:t>natlink</w:t>
+      </w:r>
+      <w:proofErr w:type="spellEnd"/>
       <w:r>
         <w:t xml:space="preserve">.  </w:t>
       </w:r>
@@ -975,7 +1205,15 @@
         <w:pStyle w:val="Lijstalinea"/>
       </w:pPr>
       <w:r>
-        <w:t xml:space="preserve">This will create or amend a launch.json file in your project.  Change the name if you want, as shown below – it </w:t>
+        <w:t xml:space="preserve">This will create or amend a </w:t>
+      </w:r>
+      <w:proofErr w:type="spellStart"/>
+      <w:r>
+        <w:t>launch.json</w:t>
+      </w:r>
+      <w:proofErr w:type="spellEnd"/>
+      <w:r>
+        <w:t xml:space="preserve"> file in your project.  Change the name if you want, as shown below – it </w:t>
       </w:r>
       <w:r>
         <w:t>does not</w:t>
@@ -1480,7 +1718,21 @@
         <w:rPr>
           <w:lang w:eastAsia="en-CA"/>
         </w:rPr>
-        <w:t>Python: Natlink Attach</w:t>
+        <w:t>Python: </w:t>
+      </w:r>
+      <w:proofErr w:type="spellStart"/>
+      <w:r>
+        <w:rPr>
+          <w:lang w:eastAsia="en-CA"/>
+        </w:rPr>
+        <w:t>Natlink</w:t>
+      </w:r>
+      <w:proofErr w:type="spellEnd"/>
+      <w:r>
+        <w:rPr>
+          <w:lang w:eastAsia="en-CA"/>
+        </w:rPr>
+        <w:t> Attach</w:t>
       </w:r>
       <w:r>
         <w:rPr>
@@ -2009,6 +2261,7 @@
         </w:rPr>
         <w:t>"</w:t>
       </w:r>
+      <w:proofErr w:type="spellStart"/>
       <w:r>
         <w:rPr>
           <w:color w:val="00008B"/>
@@ -2023,6 +2276,7 @@
         </w:rPr>
         <w:t>pathMappings</w:t>
       </w:r>
+      <w:proofErr w:type="spellEnd"/>
       <w:r>
         <w:rPr>
           <w:color w:val="000000"/>
@@ -2111,6 +2365,7 @@
         </w:rPr>
         <w:t>"</w:t>
       </w:r>
+      <w:proofErr w:type="spellStart"/>
       <w:r>
         <w:rPr>
           <w:color w:val="00008B"/>
@@ -2125,6 +2380,7 @@
         </w:rPr>
         <w:t>localRoot</w:t>
       </w:r>
+      <w:proofErr w:type="spellEnd"/>
       <w:r>
         <w:rPr>
           <w:color w:val="000000"/>
@@ -2171,7 +2427,37 @@
             </w14:solidFill>
           </w14:textFill>
         </w:rPr>
-        <w:t>${workspaceFolder}</w:t>
+        <w:t>${</w:t>
+      </w:r>
+      <w:proofErr w:type="spellStart"/>
+      <w:r>
+        <w:rPr>
+          <w:color w:val="8B0000"/>
+          <w:lang w:eastAsia="en-CA"/>
+          <w14:textFill>
+            <w14:solidFill>
+              <w14:srgbClr w14:val="8B0000">
+                <w14:lumMod w14:val="50000"/>
+              </w14:srgbClr>
+            </w14:solidFill>
+          </w14:textFill>
+        </w:rPr>
+        <w:t>workspaceFolder</w:t>
+      </w:r>
+      <w:proofErr w:type="spellEnd"/>
+      <w:r>
+        <w:rPr>
+          <w:color w:val="8B0000"/>
+          <w:lang w:eastAsia="en-CA"/>
+          <w14:textFill>
+            <w14:solidFill>
+              <w14:srgbClr w14:val="8B0000">
+                <w14:lumMod w14:val="50000"/>
+              </w14:srgbClr>
+            </w14:solidFill>
+          </w14:textFill>
+        </w:rPr>
+        <w:t>}</w:t>
       </w:r>
       <w:r>
         <w:rPr>
@@ -2214,6 +2500,7 @@
         </w:rPr>
         <w:t>"</w:t>
       </w:r>
+      <w:proofErr w:type="spellStart"/>
       <w:r>
         <w:rPr>
           <w:color w:val="00008B"/>
@@ -2228,6 +2515,7 @@
         </w:rPr>
         <w:t>remoteRoot</w:t>
       </w:r>
+      <w:proofErr w:type="spellEnd"/>
       <w:r>
         <w:rPr>
           <w:color w:val="000000"/>
@@ -2274,7 +2562,37 @@
             </w14:solidFill>
           </w14:textFill>
         </w:rPr>
-        <w:t>${workspaceFolder}</w:t>
+        <w:t>${</w:t>
+      </w:r>
+      <w:proofErr w:type="spellStart"/>
+      <w:r>
+        <w:rPr>
+          <w:color w:val="8B0000"/>
+          <w:lang w:eastAsia="en-CA"/>
+          <w14:textFill>
+            <w14:solidFill>
+              <w14:srgbClr w14:val="8B0000">
+                <w14:lumMod w14:val="50000"/>
+              </w14:srgbClr>
+            </w14:solidFill>
+          </w14:textFill>
+        </w:rPr>
+        <w:t>workspaceFolder</w:t>
+      </w:r>
+      <w:proofErr w:type="spellEnd"/>
+      <w:r>
+        <w:rPr>
+          <w:color w:val="8B0000"/>
+          <w:lang w:eastAsia="en-CA"/>
+          <w14:textFill>
+            <w14:solidFill>
+              <w14:srgbClr w14:val="8B0000">
+                <w14:lumMod w14:val="50000"/>
+              </w14:srgbClr>
+            </w14:solidFill>
+          </w14:textFill>
+        </w:rPr>
+        <w:t>}</w:t>
       </w:r>
       <w:r>
         <w:rPr>
@@ -2459,12 +2777,28 @@
         <w:t xml:space="preserve"> them</w:t>
       </w:r>
       <w:r>
-        <w:t>, and update the unimacro grammar too.</w:t>
-      </w:r>
-    </w:p>
-    <w:p>
-      <w:r>
-        <w:t xml:space="preserve">The unimacro grammar is in </w:t>
+        <w:t xml:space="preserve">, and update the </w:t>
+      </w:r>
+      <w:proofErr w:type="spellStart"/>
+      <w:r>
+        <w:t>unimacro</w:t>
+      </w:r>
+      <w:proofErr w:type="spellEnd"/>
+      <w:r>
+        <w:t xml:space="preserve"> grammar too.</w:t>
+      </w:r>
+    </w:p>
+    <w:p>
+      <w:r>
+        <w:t xml:space="preserve">The </w:t>
+      </w:r>
+      <w:proofErr w:type="spellStart"/>
+      <w:r>
+        <w:t>unimacro</w:t>
+      </w:r>
+      <w:proofErr w:type="spellEnd"/>
+      <w:r>
+        <w:t xml:space="preserve"> grammar is in </w:t>
       </w:r>
       <w:r>
         <w:t>_debug_natlink.py</w:t>

</xml_diff>